<commit_message>
adding my cv to my repository
</commit_message>
<xml_diff>
--- a/CURRICULUM VITAE.docx
+++ b/CURRICULUM VITAE.docx
@@ -197,7 +197,25 @@
           <w:szCs w:val="32"/>
           <w:u w:val="single"/>
         </w:rPr>
-        <w:t>EDUCATION/POST GRADUATE TRINING</w:t>
+        <w:t>EDUCATION/POST GRADUATE TR</w:t>
+      </w:r>
+      <w:r>
+        <w:rPr>
+          <w:b/>
+          <w:sz w:val="32"/>
+          <w:szCs w:val="32"/>
+          <w:u w:val="single"/>
+        </w:rPr>
+        <w:t>A</w:t>
+      </w:r>
+      <w:r>
+        <w:rPr>
+          <w:b/>
+          <w:sz w:val="32"/>
+          <w:szCs w:val="32"/>
+          <w:u w:val="single"/>
+        </w:rPr>
+        <w:t>INING</w:t>
       </w:r>
     </w:p>
     <w:p>

</xml_diff>